<commit_message>
res mob sim mod
</commit_message>
<xml_diff>
--- a/data/residential-mobility/tod-residential-mobility-analysis.docx
+++ b/data/residential-mobility/tod-residential-mobility-analysis.docx
@@ -275,7 +275,7 @@
           <w:b w:val="false"/>
           <w:bCs w:val="false"/>
         </w:rPr>
-        <w:t>Collect data on residential mobility and built environment change near major transit stations across Canada</w:t>
+        <w:t>Collect data on built environment change near major transit stations across Canada that have been built in the past 35 years.</w:t>
       </w:r>
     </w:p>
     <w:p>
@@ -300,7 +300,7 @@
           <w:b w:val="false"/>
           <w:bCs w:val="false"/>
         </w:rPr>
-        <w:t>Join this data to summarize historically who has moved in- and out- from stations by income-level. Which station areas have been inclusive, which have not?</w:t>
+        <w:t>Collect data on who has moved in and out of these stations within a 10 year window from when they open.</w:t>
       </w:r>
     </w:p>
     <w:p>
@@ -325,7 +325,32 @@
           <w:b w:val="false"/>
           <w:bCs w:val="false"/>
         </w:rPr>
-        <w:t>Use this data to estimate individual-level models describing what is the propensity for someone to move based on demographic and socioeconomic co-variates (e.g. low-income status) as well as built environment changes (e.g. building 1-bedroom high-rise compared to more mixed use development)</w:t>
+        <w:t>Join this data to summarize historically who has moved in- and out- from stations by income-level. Which station areas have been inclusive, which have not?</w:t>
+      </w:r>
+    </w:p>
+    <w:p>
+      <w:pPr>
+        <w:pStyle w:val="Normal"/>
+        <w:numPr>
+          <w:ilvl w:val="0"/>
+          <w:numId w:val="1"/>
+        </w:numPr>
+        <w:bidi w:val="0"/>
+        <w:jc w:val="left"/>
+        <w:rPr>
+          <w:rFonts w:ascii="Source Serif Pro" w:hAnsi="Source Serif Pro"/>
+          <w:b w:val="false"/>
+          <w:b w:val="false"/>
+          <w:bCs w:val="false"/>
+        </w:rPr>
+      </w:pPr>
+      <w:r>
+        <w:rPr>
+          <w:rFonts w:ascii="Source Serif Pro" w:hAnsi="Source Serif Pro"/>
+          <w:b w:val="false"/>
+          <w:bCs w:val="false"/>
+        </w:rPr>
+        <w:t>Use this data to estimate individual-level models describing what is the propensity for someone to move away from a transit station area based on demographic and socioeconomic co-variates (e.g. low-income status) as well as built environment changes (e.g. building 1-bedroom high-rise compared to more mixed use development)</w:t>
       </w:r>
     </w:p>
     <w:p>
@@ -477,23 +502,7 @@
           <w:b w:val="false"/>
           <w:bCs w:val="false"/>
         </w:rPr>
-        <w:t xml:space="preserve">The first dataset we use is one that marks the location of every major rail transit station in Canada that opened between 1990 and 2016. </w:t>
-      </w:r>
-      <w:r>
-        <w:rPr>
-          <w:rFonts w:ascii="Source Serif Pro" w:hAnsi="Source Serif Pro"/>
-          <w:b w:val="false"/>
-          <w:bCs w:val="false"/>
-        </w:rPr>
-        <w:t xml:space="preserve">Cities included (i.e. that had rail transit stations that opened during this time period) are </w:t>
-      </w:r>
-      <w:r>
-        <w:rPr>
-          <w:rFonts w:ascii="Source Serif Pro" w:hAnsi="Source Serif Pro"/>
-          <w:b w:val="false"/>
-          <w:bCs w:val="false"/>
-        </w:rPr>
-        <w:t xml:space="preserve">Vancouver, Calgary, Edmonton, Toronto, and Montreal. These years were selected because of availability of tax-record data that we used to analyze residential mobility described. </w:t>
+        <w:t xml:space="preserve">The first dataset we use is one that marks the location of every major rail transit station in Canada that opened between 1990 and 2016. Cities included (i.e. that had rail transit stations that opened during this time period) are Vancouver, Calgary, Edmonton, Toronto, and Montreal. These years were selected because of availability of tax-record data that we used to analyze residential mobility described. </w:t>
       </w:r>
     </w:p>
     <w:p>
@@ -712,6 +721,7 @@
           <w:szCs w:val="40"/>
         </w:rPr>
       </w:pPr>
+      <w:commentRangeStart w:id="0"/>
       <w:r>
         <w:rPr>
           <w:rFonts w:ascii="TradeGothic LT Bold" w:hAnsi="TradeGothic LT Bold"/>
@@ -722,6 +732,19 @@
         </w:rPr>
         <w:t>3. Historical residential mobility analysis</w:t>
       </w:r>
+      <w:commentRangeEnd w:id="0"/>
+      <w:r>
+        <w:commentReference w:id="0"/>
+      </w:r>
+      <w:r>
+        <w:rPr>
+          <w:rFonts w:ascii="TradeGothic LT Bold" w:hAnsi="TradeGothic LT Bold"/>
+          <w:b/>
+          <w:bCs/>
+          <w:sz w:val="40"/>
+          <w:szCs w:val="40"/>
+        </w:rPr>
+      </w:r>
     </w:p>
     <w:p>
       <w:pPr>
@@ -761,39 +784,7 @@
           <w:b w:val="false"/>
           <w:bCs w:val="false"/>
         </w:rPr>
-        <w:t>We looked at 7</w:t>
-      </w:r>
-      <w:r>
-        <w:rPr>
-          <w:rFonts w:ascii="Source Serif Pro" w:hAnsi="Source Serif Pro"/>
-          <w:b w:val="false"/>
-          <w:bCs w:val="false"/>
-        </w:rPr>
-        <w:t>6</w:t>
-      </w:r>
-      <w:r>
-        <w:rPr>
-          <w:rFonts w:ascii="Source Serif Pro" w:hAnsi="Source Serif Pro"/>
-          <w:b w:val="false"/>
-          <w:bCs w:val="false"/>
-        </w:rPr>
-        <w:t xml:space="preserve"> major rail transit stations built from 1990 to 2016 and queried the LAD to count how many in- and out-movers there were near the station (within an 800m buffer of the station area) 5 years before and after the station opened. </w:t>
-      </w:r>
-      <w:r>
-        <w:rPr>
-          <w:rFonts w:ascii="Source Serif Pro" w:hAnsi="Source Serif Pro"/>
-          <w:b w:val="false"/>
-          <w:bCs w:val="false"/>
-        </w:rPr>
-        <w:t xml:space="preserve">There were a few more stations that opened during this time, but we did not include them due to lack of data availability. </w:t>
-      </w:r>
-      <w:r>
-        <w:rPr>
-          <w:rFonts w:ascii="Source Serif Pro" w:hAnsi="Source Serif Pro"/>
-          <w:b w:val="false"/>
-          <w:bCs w:val="false"/>
-        </w:rPr>
-        <w:t>We also queried overall moving rates by Census Metropolitan Area (CMA) to make relative comparisons (e.g. are residents moving more in/out of a station area more or less relative to the residents elsewhere in the region)</w:t>
+        <w:t>We looked at 76 major rail transit stations built from 1990 to 2016 and queried the LAD to count how many in- and out-movers there were near the station (within an 800m buffer of the station area) 5 years before and after the station opened. There were a few more stations that opened during this time, but we did not include them due to lack of data availability. We also queried overall moving rates by Census Metropolitan Area (CMA) to make relative comparisons (e.g. are residents moving more in/out of a station area more or less relative to the residents elsewhere in the region)</w:t>
       </w:r>
     </w:p>
     <w:p>
@@ -1058,7 +1049,7 @@
           <w:sz w:val="24"/>
           <w:szCs w:val="24"/>
         </w:rPr>
-        <w:t>Amir to write summary of the model selection and interpreting results. Also include a table of the model coefficients.</w:t>
+        <w:t>Amir to write summary of the model selection and interpreting results. Please also include a table of the model coefficients.</w:t>
       </w:r>
     </w:p>
     <w:p>
@@ -1297,48 +1288,139 @@
           <w:b w:val="false"/>
           <w:bCs w:val="false"/>
         </w:rPr>
-        <w:t xml:space="preserve"> is the population within 800m of the station in 2024. Results for each case study area are as follows.</w:t>
-      </w:r>
-    </w:p>
-    <w:p>
-      <w:pPr>
-        <w:pStyle w:val="Normal"/>
-        <w:bidi w:val="0"/>
-        <w:jc w:val="left"/>
-        <w:rPr>
-          <w:rFonts w:ascii="Source Serif Pro" w:hAnsi="Source Serif Pro"/>
-          <w:b w:val="false"/>
-          <w:b w:val="false"/>
-          <w:bCs w:val="false"/>
-        </w:rPr>
-      </w:pPr>
-      <w:r>
-        <w:rPr>
-          <w:rFonts w:ascii="Source Serif Pro" w:hAnsi="Source Serif Pro"/>
-          <w:b w:val="false"/>
-          <w:bCs w:val="false"/>
-        </w:rPr>
-      </w:r>
-    </w:p>
-    <w:p>
-      <w:pPr>
-        <w:pStyle w:val="Normal"/>
-        <w:bidi w:val="0"/>
-        <w:jc w:val="left"/>
-        <w:rPr>
-          <w:rFonts w:ascii="Source Serif Pro" w:hAnsi="Source Serif Pro"/>
-          <w:b w:val="false"/>
-          <w:b w:val="false"/>
-          <w:bCs w:val="false"/>
-        </w:rPr>
-      </w:pPr>
-      <w:r>
-        <w:rPr>
-          <w:rFonts w:ascii="Source Serif Pro" w:hAnsi="Source Serif Pro"/>
-          <w:b w:val="false"/>
-          <w:bCs w:val="false"/>
-        </w:rPr>
-        <w:t>Overall, what we find is that there is little difference overall between the each scenario in each case study. The number of predicted low-income out-movers can be interpreted as the minimum amount of affordable housing … … ...</w:t>
+        <w:t xml:space="preserve"> is the population within 800m of the station in 2024. Results for </w:t>
+      </w:r>
+    </w:p>
+    <w:p>
+      <w:pPr>
+        <w:pStyle w:val="Normal"/>
+        <w:bidi w:val="0"/>
+        <w:jc w:val="left"/>
+        <w:rPr>
+          <w:rFonts w:ascii="Source Serif Pro" w:hAnsi="Source Serif Pro"/>
+          <w:b w:val="false"/>
+          <w:b w:val="false"/>
+          <w:bCs w:val="false"/>
+        </w:rPr>
+      </w:pPr>
+      <w:r>
+        <w:rPr>
+          <w:rFonts w:ascii="Source Serif Pro" w:hAnsi="Source Serif Pro"/>
+          <w:b w:val="false"/>
+          <w:bCs w:val="false"/>
+        </w:rPr>
+        <w:t>each case study area are in the following sub-sections:</w:t>
+      </w:r>
+    </w:p>
+    <w:p>
+      <w:pPr>
+        <w:pStyle w:val="Normal"/>
+        <w:bidi w:val="0"/>
+        <w:jc w:val="left"/>
+        <w:rPr>
+          <w:rFonts w:ascii="Source Serif Pro" w:hAnsi="Source Serif Pro"/>
+          <w:b w:val="false"/>
+          <w:b w:val="false"/>
+          <w:bCs w:val="false"/>
+        </w:rPr>
+      </w:pPr>
+      <w:r>
+        <w:rPr>
+          <w:rFonts w:ascii="Source Serif Pro" w:hAnsi="Source Serif Pro"/>
+          <w:b w:val="false"/>
+          <w:bCs w:val="false"/>
+        </w:rPr>
+      </w:r>
+    </w:p>
+    <w:p>
+      <w:pPr>
+        <w:pStyle w:val="Normal"/>
+        <w:bidi w:val="0"/>
+        <w:jc w:val="left"/>
+        <w:rPr>
+          <w:rFonts w:ascii="Source Serif Pro" w:hAnsi="Source Serif Pro"/>
+          <w:b w:val="false"/>
+          <w:b w:val="false"/>
+          <w:bCs w:val="false"/>
+        </w:rPr>
+      </w:pPr>
+      <w:r>
+        <w:rPr>
+          <w:rFonts w:ascii="Source Serif Pro" w:hAnsi="Source Serif Pro"/>
+          <w:b w:val="false"/>
+          <w:bCs w:val="false"/>
+        </w:rPr>
+        <w:t>Key findings</w:t>
+      </w:r>
+    </w:p>
+    <w:p>
+      <w:pPr>
+        <w:pStyle w:val="Normal"/>
+        <w:numPr>
+          <w:ilvl w:val="0"/>
+          <w:numId w:val="3"/>
+        </w:numPr>
+        <w:bidi w:val="0"/>
+        <w:jc w:val="left"/>
+        <w:rPr>
+          <w:rFonts w:ascii="Source Serif Pro" w:hAnsi="Source Serif Pro"/>
+          <w:b w:val="false"/>
+          <w:b w:val="false"/>
+          <w:bCs w:val="false"/>
+        </w:rPr>
+      </w:pPr>
+      <w:r>
+        <w:rPr>
+          <w:rFonts w:ascii="Source Serif Pro" w:hAnsi="Source Serif Pro"/>
+          <w:b w:val="false"/>
+          <w:bCs w:val="false"/>
+        </w:rPr>
+        <w:t>The moving rate for low-income households is ~5% higher than non-low-income households across all</w:t>
+      </w:r>
+    </w:p>
+    <w:p>
+      <w:pPr>
+        <w:pStyle w:val="Normal"/>
+        <w:numPr>
+          <w:ilvl w:val="0"/>
+          <w:numId w:val="3"/>
+        </w:numPr>
+        <w:bidi w:val="0"/>
+        <w:jc w:val="left"/>
+        <w:rPr>
+          <w:rFonts w:ascii="Source Serif Pro" w:hAnsi="Source Serif Pro"/>
+          <w:b w:val="false"/>
+          <w:b w:val="false"/>
+          <w:bCs w:val="false"/>
+        </w:rPr>
+      </w:pPr>
+      <w:r>
+        <w:rPr>
+          <w:rFonts w:ascii="Source Serif Pro" w:hAnsi="Source Serif Pro"/>
+          <w:b w:val="false"/>
+          <w:bCs w:val="false"/>
+        </w:rPr>
+        <w:t>The overall moving rates for low-income households may seem high, but this is the propensity to move over a 10 year-period.</w:t>
+      </w:r>
+    </w:p>
+    <w:p>
+      <w:pPr>
+        <w:pStyle w:val="Normal"/>
+        <w:numPr>
+          <w:ilvl w:val="0"/>
+          <w:numId w:val="3"/>
+        </w:numPr>
+        <w:bidi w:val="0"/>
+        <w:jc w:val="left"/>
+        <w:rPr/>
+      </w:pPr>
+      <w:r>
+        <w:rPr>
+          <w:rFonts w:ascii="Source Serif Pro" w:hAnsi="Source Serif Pro"/>
+          <w:b w:val="false"/>
+          <w:bCs w:val="false"/>
+        </w:rPr>
+        <w:t>Scenario B, which for each case study is has a greater mix of dwelling types, has lower moving rates for low-income residents across almost every case study, indicating that providing a range of dwelling options would reduce out-mobility of low-income households. However, these differences are relatively small, indicating that regardless of what type of dwellings are built (# of bedrooms, # of stories, etc.) that it is imperative to make sure that these dwellings remain affordable.</w:t>
       </w:r>
     </w:p>
     <w:p>
@@ -1446,29 +1528,9 @@
         </w:rPr>
       </w:r>
     </w:p>
-    <w:p>
-      <w:pPr>
-        <w:pStyle w:val="Normal"/>
-        <w:bidi w:val="0"/>
-        <w:jc w:val="left"/>
-        <w:rPr>
-          <w:rFonts w:ascii="Source Serif Pro" w:hAnsi="Source Serif Pro"/>
-          <w:b w:val="false"/>
-          <w:b w:val="false"/>
-          <w:bCs w:val="false"/>
-        </w:rPr>
-      </w:pPr>
-      <w:r>
-        <w:rPr>
-          <w:rFonts w:ascii="Source Serif Pro" w:hAnsi="Source Serif Pro"/>
-          <w:b w:val="false"/>
-          <w:bCs w:val="false"/>
-        </w:rPr>
-      </w:r>
-    </w:p>
     <w:tbl>
       <w:tblPr>
-        <w:tblW w:w="4987" w:type="dxa"/>
+        <w:tblW w:w="6565" w:type="dxa"/>
         <w:jc w:val="left"/>
         <w:tblInd w:w="28" w:type="dxa"/>
         <w:tblLayout w:type="fixed"/>
@@ -1480,8 +1542,9 @@
         </w:tblCellMar>
       </w:tblPr>
       <w:tblGrid>
-        <w:gridCol w:w="3655"/>
-        <w:gridCol w:w="1331"/>
+        <w:gridCol w:w="3958"/>
+        <w:gridCol w:w="1349"/>
+        <w:gridCol w:w="1258"/>
       </w:tblGrid>
       <w:tr>
         <w:trPr>
@@ -1489,27 +1552,48 @@
         </w:trPr>
         <w:tc>
           <w:tcPr>
-            <w:tcW w:w="3655" w:type="dxa"/>
-            <w:tcBorders/>
-            <w:vAlign w:val="bottom"/>
-          </w:tcPr>
-          <w:p>
-            <w:pPr>
-              <w:pStyle w:val="TableContents"/>
-              <w:widowControl w:val="false"/>
-              <w:bidi w:val="0"/>
-              <w:jc w:val="left"/>
-              <w:rPr/>
-            </w:pPr>
-            <w:r>
-              <w:rPr/>
-              <w:t>Current population</w:t>
-            </w:r>
-          </w:p>
-        </w:tc>
-        <w:tc>
-          <w:tcPr>
-            <w:tcW w:w="1331" w:type="dxa"/>
+            <w:tcW w:w="3958" w:type="dxa"/>
+            <w:tcBorders/>
+            <w:vAlign w:val="bottom"/>
+          </w:tcPr>
+          <w:p>
+            <w:pPr>
+              <w:pStyle w:val="TableContents"/>
+              <w:widowControl w:val="false"/>
+              <w:bidi w:val="0"/>
+              <w:jc w:val="left"/>
+              <w:rPr/>
+            </w:pPr>
+            <w:r>
+              <w:rPr/>
+              <w:t>2024 population</w:t>
+            </w:r>
+          </w:p>
+        </w:tc>
+        <w:tc>
+          <w:tcPr>
+            <w:tcW w:w="1349" w:type="dxa"/>
+            <w:tcBorders/>
+            <w:vAlign w:val="bottom"/>
+          </w:tcPr>
+          <w:p>
+            <w:pPr>
+              <w:pStyle w:val="TableContents"/>
+              <w:widowControl w:val="false"/>
+              <w:suppressLineNumbers/>
+              <w:bidi w:val="0"/>
+              <w:jc w:val="left"/>
+              <w:rPr/>
+            </w:pPr>
+            <w:r>
+              <w:rPr/>
+              <w:t>19610</w:t>
+            </w:r>
+          </w:p>
+        </w:tc>
+        <w:tc>
+          <w:tcPr>
+            <w:tcW w:w="1258" w:type="dxa"/>
             <w:tcBorders/>
             <w:vAlign w:val="bottom"/>
           </w:tcPr>
@@ -1534,27 +1618,48 @@
         </w:trPr>
         <w:tc>
           <w:tcPr>
-            <w:tcW w:w="3655" w:type="dxa"/>
-            <w:tcBorders/>
-            <w:vAlign w:val="bottom"/>
-          </w:tcPr>
-          <w:p>
-            <w:pPr>
-              <w:pStyle w:val="TableContents"/>
-              <w:widowControl w:val="false"/>
-              <w:bidi w:val="0"/>
-              <w:jc w:val="left"/>
-              <w:rPr/>
-            </w:pPr>
-            <w:r>
-              <w:rPr/>
-              <w:t>Current low-income population</w:t>
-            </w:r>
-          </w:p>
-        </w:tc>
-        <w:tc>
-          <w:tcPr>
-            <w:tcW w:w="1331" w:type="dxa"/>
+            <w:tcW w:w="3958" w:type="dxa"/>
+            <w:tcBorders/>
+            <w:vAlign w:val="bottom"/>
+          </w:tcPr>
+          <w:p>
+            <w:pPr>
+              <w:pStyle w:val="TableContents"/>
+              <w:widowControl w:val="false"/>
+              <w:bidi w:val="0"/>
+              <w:jc w:val="left"/>
+              <w:rPr/>
+            </w:pPr>
+            <w:r>
+              <w:rPr/>
+              <w:t>2024 low-income population</w:t>
+            </w:r>
+          </w:p>
+        </w:tc>
+        <w:tc>
+          <w:tcPr>
+            <w:tcW w:w="1349" w:type="dxa"/>
+            <w:tcBorders/>
+            <w:vAlign w:val="bottom"/>
+          </w:tcPr>
+          <w:p>
+            <w:pPr>
+              <w:pStyle w:val="TableContents"/>
+              <w:widowControl w:val="false"/>
+              <w:suppressLineNumbers/>
+              <w:bidi w:val="0"/>
+              <w:jc w:val="left"/>
+              <w:rPr/>
+            </w:pPr>
+            <w:r>
+              <w:rPr/>
+              <w:t>2530</w:t>
+            </w:r>
+          </w:p>
+        </w:tc>
+        <w:tc>
+          <w:tcPr>
+            <w:tcW w:w="1258" w:type="dxa"/>
             <w:tcBorders/>
             <w:vAlign w:val="bottom"/>
           </w:tcPr>
@@ -1579,7 +1684,7 @@
         </w:trPr>
         <w:tc>
           <w:tcPr>
-            <w:tcW w:w="3655" w:type="dxa"/>
+            <w:tcW w:w="3958" w:type="dxa"/>
             <w:tcBorders/>
             <w:vAlign w:val="bottom"/>
           </w:tcPr>
@@ -1599,7 +1704,7 @@
         </w:tc>
         <w:tc>
           <w:tcPr>
-            <w:tcW w:w="1331" w:type="dxa"/>
+            <w:tcW w:w="1349" w:type="dxa"/>
             <w:tcBorders/>
             <w:vAlign w:val="bottom"/>
           </w:tcPr>
@@ -1614,6 +1719,28 @@
             </w:pPr>
             <w:r>
               <w:rPr/>
+              <w:t>1810</w:t>
+            </w:r>
+          </w:p>
+        </w:tc>
+        <w:tc>
+          <w:tcPr>
+            <w:tcW w:w="1258" w:type="dxa"/>
+            <w:tcBorders/>
+            <w:vAlign w:val="bottom"/>
+          </w:tcPr>
+          <w:p>
+            <w:pPr>
+              <w:pStyle w:val="TableContents"/>
+              <w:widowControl w:val="false"/>
+              <w:suppressLineNumbers/>
+              <w:bidi w:val="0"/>
+              <w:jc w:val="left"/>
+              <w:rPr/>
+            </w:pPr>
+            <w:r>
+              <w:rPr/>
+              <w:t>71.5%</w:t>
             </w:r>
           </w:p>
         </w:tc>
@@ -1624,7 +1751,7 @@
         </w:trPr>
         <w:tc>
           <w:tcPr>
-            <w:tcW w:w="3655" w:type="dxa"/>
+            <w:tcW w:w="3958" w:type="dxa"/>
             <w:tcBorders/>
             <w:vAlign w:val="bottom"/>
           </w:tcPr>
@@ -1644,7 +1771,7 @@
         </w:tc>
         <w:tc>
           <w:tcPr>
-            <w:tcW w:w="1331" w:type="dxa"/>
+            <w:tcW w:w="1349" w:type="dxa"/>
             <w:tcBorders/>
             <w:vAlign w:val="bottom"/>
           </w:tcPr>
@@ -1659,6 +1786,28 @@
             </w:pPr>
             <w:r>
               <w:rPr/>
+              <w:t>1760</w:t>
+            </w:r>
+          </w:p>
+        </w:tc>
+        <w:tc>
+          <w:tcPr>
+            <w:tcW w:w="1258" w:type="dxa"/>
+            <w:tcBorders/>
+            <w:vAlign w:val="bottom"/>
+          </w:tcPr>
+          <w:p>
+            <w:pPr>
+              <w:pStyle w:val="TableContents"/>
+              <w:widowControl w:val="false"/>
+              <w:suppressLineNumbers/>
+              <w:bidi w:val="0"/>
+              <w:jc w:val="left"/>
+              <w:rPr/>
+            </w:pPr>
+            <w:r>
+              <w:rPr/>
+              <w:t>69.6%</w:t>
             </w:r>
           </w:p>
         </w:tc>
@@ -1769,6 +1918,311 @@
         </w:rPr>
       </w:r>
     </w:p>
+    <w:tbl>
+      <w:tblPr>
+        <w:tblW w:w="6565" w:type="dxa"/>
+        <w:jc w:val="left"/>
+        <w:tblInd w:w="28" w:type="dxa"/>
+        <w:tblLayout w:type="fixed"/>
+        <w:tblCellMar>
+          <w:top w:w="28" w:type="dxa"/>
+          <w:left w:w="28" w:type="dxa"/>
+          <w:bottom w:w="28" w:type="dxa"/>
+          <w:right w:w="28" w:type="dxa"/>
+        </w:tblCellMar>
+      </w:tblPr>
+      <w:tblGrid>
+        <w:gridCol w:w="3958"/>
+        <w:gridCol w:w="1349"/>
+        <w:gridCol w:w="1258"/>
+      </w:tblGrid>
+      <w:tr>
+        <w:trPr>
+          <w:trHeight w:val="311" w:hRule="atLeast"/>
+        </w:trPr>
+        <w:tc>
+          <w:tcPr>
+            <w:tcW w:w="3958" w:type="dxa"/>
+            <w:tcBorders/>
+            <w:vAlign w:val="bottom"/>
+          </w:tcPr>
+          <w:p>
+            <w:pPr>
+              <w:pStyle w:val="TableContents"/>
+              <w:widowControl w:val="false"/>
+              <w:bidi w:val="0"/>
+              <w:jc w:val="left"/>
+              <w:rPr/>
+            </w:pPr>
+            <w:r>
+              <w:rPr/>
+              <w:t>2024 population</w:t>
+            </w:r>
+          </w:p>
+        </w:tc>
+        <w:tc>
+          <w:tcPr>
+            <w:tcW w:w="1349" w:type="dxa"/>
+            <w:tcBorders/>
+            <w:vAlign w:val="bottom"/>
+          </w:tcPr>
+          <w:p>
+            <w:pPr>
+              <w:pStyle w:val="TableContents"/>
+              <w:widowControl w:val="false"/>
+              <w:suppressLineNumbers/>
+              <w:bidi w:val="0"/>
+              <w:jc w:val="left"/>
+              <w:rPr/>
+            </w:pPr>
+            <w:r>
+              <w:rPr/>
+              <w:t>5280</w:t>
+            </w:r>
+          </w:p>
+        </w:tc>
+        <w:tc>
+          <w:tcPr>
+            <w:tcW w:w="1258" w:type="dxa"/>
+            <w:tcBorders/>
+            <w:vAlign w:val="bottom"/>
+          </w:tcPr>
+          <w:p>
+            <w:pPr>
+              <w:pStyle w:val="TableContents"/>
+              <w:widowControl w:val="false"/>
+              <w:suppressLineNumbers/>
+              <w:bidi w:val="0"/>
+              <w:jc w:val="left"/>
+              <w:rPr/>
+            </w:pPr>
+            <w:r>
+              <w:rPr/>
+            </w:r>
+          </w:p>
+        </w:tc>
+      </w:tr>
+      <w:tr>
+        <w:trPr>
+          <w:trHeight w:val="311" w:hRule="atLeast"/>
+        </w:trPr>
+        <w:tc>
+          <w:tcPr>
+            <w:tcW w:w="3958" w:type="dxa"/>
+            <w:tcBorders/>
+            <w:vAlign w:val="bottom"/>
+          </w:tcPr>
+          <w:p>
+            <w:pPr>
+              <w:pStyle w:val="TableContents"/>
+              <w:widowControl w:val="false"/>
+              <w:bidi w:val="0"/>
+              <w:jc w:val="left"/>
+              <w:rPr/>
+            </w:pPr>
+            <w:r>
+              <w:rPr/>
+              <w:t>2024 low-income population</w:t>
+            </w:r>
+          </w:p>
+        </w:tc>
+        <w:tc>
+          <w:tcPr>
+            <w:tcW w:w="1349" w:type="dxa"/>
+            <w:tcBorders/>
+            <w:vAlign w:val="bottom"/>
+          </w:tcPr>
+          <w:p>
+            <w:pPr>
+              <w:pStyle w:val="TableContents"/>
+              <w:widowControl w:val="false"/>
+              <w:suppressLineNumbers/>
+              <w:bidi w:val="0"/>
+              <w:jc w:val="left"/>
+              <w:rPr/>
+            </w:pPr>
+            <w:r>
+              <w:rPr/>
+              <w:t>750</w:t>
+            </w:r>
+          </w:p>
+        </w:tc>
+        <w:tc>
+          <w:tcPr>
+            <w:tcW w:w="1258" w:type="dxa"/>
+            <w:tcBorders/>
+            <w:vAlign w:val="bottom"/>
+          </w:tcPr>
+          <w:p>
+            <w:pPr>
+              <w:pStyle w:val="TableContents"/>
+              <w:widowControl w:val="false"/>
+              <w:suppressLineNumbers/>
+              <w:bidi w:val="0"/>
+              <w:jc w:val="left"/>
+              <w:rPr/>
+            </w:pPr>
+            <w:r>
+              <w:rPr/>
+            </w:r>
+          </w:p>
+        </w:tc>
+      </w:tr>
+      <w:tr>
+        <w:trPr>
+          <w:trHeight w:val="311" w:hRule="atLeast"/>
+        </w:trPr>
+        <w:tc>
+          <w:tcPr>
+            <w:tcW w:w="3958" w:type="dxa"/>
+            <w:tcBorders/>
+            <w:vAlign w:val="bottom"/>
+          </w:tcPr>
+          <w:p>
+            <w:pPr>
+              <w:pStyle w:val="TableContents"/>
+              <w:widowControl w:val="false"/>
+              <w:bidi w:val="0"/>
+              <w:jc w:val="left"/>
+              <w:rPr/>
+            </w:pPr>
+            <w:r>
+              <w:rPr/>
+              <w:t>Scenario A low-income out movers</w:t>
+            </w:r>
+          </w:p>
+        </w:tc>
+        <w:tc>
+          <w:tcPr>
+            <w:tcW w:w="1349" w:type="dxa"/>
+            <w:tcBorders/>
+            <w:vAlign w:val="bottom"/>
+          </w:tcPr>
+          <w:p>
+            <w:pPr>
+              <w:pStyle w:val="TableContents"/>
+              <w:widowControl w:val="false"/>
+              <w:suppressLineNumbers/>
+              <w:bidi w:val="0"/>
+              <w:jc w:val="left"/>
+              <w:rPr/>
+            </w:pPr>
+            <w:r>
+              <w:rPr/>
+              <w:t>540</w:t>
+            </w:r>
+          </w:p>
+        </w:tc>
+        <w:tc>
+          <w:tcPr>
+            <w:tcW w:w="1258" w:type="dxa"/>
+            <w:tcBorders/>
+            <w:vAlign w:val="bottom"/>
+          </w:tcPr>
+          <w:p>
+            <w:pPr>
+              <w:pStyle w:val="TableContents"/>
+              <w:widowControl w:val="false"/>
+              <w:suppressLineNumbers/>
+              <w:bidi w:val="0"/>
+              <w:jc w:val="left"/>
+              <w:rPr/>
+            </w:pPr>
+            <w:r>
+              <w:rPr/>
+              <w:t>72.0%</w:t>
+            </w:r>
+          </w:p>
+        </w:tc>
+      </w:tr>
+      <w:tr>
+        <w:trPr>
+          <w:trHeight w:val="311" w:hRule="atLeast"/>
+        </w:trPr>
+        <w:tc>
+          <w:tcPr>
+            <w:tcW w:w="3958" w:type="dxa"/>
+            <w:tcBorders/>
+            <w:vAlign w:val="bottom"/>
+          </w:tcPr>
+          <w:p>
+            <w:pPr>
+              <w:pStyle w:val="TableContents"/>
+              <w:widowControl w:val="false"/>
+              <w:bidi w:val="0"/>
+              <w:jc w:val="left"/>
+              <w:rPr/>
+            </w:pPr>
+            <w:r>
+              <w:rPr/>
+              <w:t>Scenario B low-Income out movers</w:t>
+            </w:r>
+          </w:p>
+        </w:tc>
+        <w:tc>
+          <w:tcPr>
+            <w:tcW w:w="1349" w:type="dxa"/>
+            <w:tcBorders/>
+            <w:vAlign w:val="bottom"/>
+          </w:tcPr>
+          <w:p>
+            <w:pPr>
+              <w:pStyle w:val="TableContents"/>
+              <w:widowControl w:val="false"/>
+              <w:suppressLineNumbers/>
+              <w:bidi w:val="0"/>
+              <w:jc w:val="left"/>
+              <w:rPr/>
+            </w:pPr>
+            <w:r>
+              <w:rPr/>
+              <w:t>540</w:t>
+            </w:r>
+          </w:p>
+        </w:tc>
+        <w:tc>
+          <w:tcPr>
+            <w:tcW w:w="1258" w:type="dxa"/>
+            <w:tcBorders/>
+            <w:vAlign w:val="bottom"/>
+          </w:tcPr>
+          <w:p>
+            <w:pPr>
+              <w:pStyle w:val="TableContents"/>
+              <w:widowControl w:val="false"/>
+              <w:suppressLineNumbers/>
+              <w:bidi w:val="0"/>
+              <w:jc w:val="left"/>
+              <w:rPr/>
+            </w:pPr>
+            <w:r>
+              <w:rPr/>
+              <w:t>72.0%</w:t>
+            </w:r>
+          </w:p>
+        </w:tc>
+      </w:tr>
+    </w:tbl>
+    <w:p>
+      <w:pPr>
+        <w:pStyle w:val="Normal"/>
+        <w:bidi w:val="0"/>
+        <w:jc w:val="left"/>
+        <w:rPr>
+          <w:rFonts w:ascii="Source Serif Pro" w:hAnsi="Source Serif Pro"/>
+          <w:b w:val="false"/>
+          <w:b w:val="false"/>
+          <w:bCs w:val="false"/>
+        </w:rPr>
+      </w:pPr>
+      <w:r>
+        <w:rPr>
+          <w:rFonts w:ascii="Source Serif Pro" w:hAnsi="Source Serif Pro"/>
+          <w:b w:val="false"/>
+          <w:bCs w:val="false"/>
+        </w:rPr>
+      </w:r>
+    </w:p>
     <w:p>
       <w:pPr>
         <w:pStyle w:val="Normal"/>
@@ -1854,6 +2308,311 @@
         </w:rPr>
       </w:r>
     </w:p>
+    <w:tbl>
+      <w:tblPr>
+        <w:tblW w:w="6565" w:type="dxa"/>
+        <w:jc w:val="left"/>
+        <w:tblInd w:w="28" w:type="dxa"/>
+        <w:tblLayout w:type="fixed"/>
+        <w:tblCellMar>
+          <w:top w:w="28" w:type="dxa"/>
+          <w:left w:w="28" w:type="dxa"/>
+          <w:bottom w:w="28" w:type="dxa"/>
+          <w:right w:w="28" w:type="dxa"/>
+        </w:tblCellMar>
+      </w:tblPr>
+      <w:tblGrid>
+        <w:gridCol w:w="3958"/>
+        <w:gridCol w:w="1349"/>
+        <w:gridCol w:w="1258"/>
+      </w:tblGrid>
+      <w:tr>
+        <w:trPr>
+          <w:trHeight w:val="311" w:hRule="atLeast"/>
+        </w:trPr>
+        <w:tc>
+          <w:tcPr>
+            <w:tcW w:w="3958" w:type="dxa"/>
+            <w:tcBorders/>
+            <w:vAlign w:val="bottom"/>
+          </w:tcPr>
+          <w:p>
+            <w:pPr>
+              <w:pStyle w:val="TableContents"/>
+              <w:widowControl w:val="false"/>
+              <w:bidi w:val="0"/>
+              <w:jc w:val="left"/>
+              <w:rPr/>
+            </w:pPr>
+            <w:r>
+              <w:rPr/>
+              <w:t>2024 population</w:t>
+            </w:r>
+          </w:p>
+        </w:tc>
+        <w:tc>
+          <w:tcPr>
+            <w:tcW w:w="1349" w:type="dxa"/>
+            <w:tcBorders/>
+            <w:vAlign w:val="bottom"/>
+          </w:tcPr>
+          <w:p>
+            <w:pPr>
+              <w:pStyle w:val="TableContents"/>
+              <w:widowControl w:val="false"/>
+              <w:suppressLineNumbers/>
+              <w:bidi w:val="0"/>
+              <w:jc w:val="left"/>
+              <w:rPr/>
+            </w:pPr>
+            <w:r>
+              <w:rPr/>
+              <w:t>5710</w:t>
+            </w:r>
+          </w:p>
+        </w:tc>
+        <w:tc>
+          <w:tcPr>
+            <w:tcW w:w="1258" w:type="dxa"/>
+            <w:tcBorders/>
+            <w:vAlign w:val="bottom"/>
+          </w:tcPr>
+          <w:p>
+            <w:pPr>
+              <w:pStyle w:val="TableContents"/>
+              <w:widowControl w:val="false"/>
+              <w:suppressLineNumbers/>
+              <w:bidi w:val="0"/>
+              <w:jc w:val="left"/>
+              <w:rPr/>
+            </w:pPr>
+            <w:r>
+              <w:rPr/>
+            </w:r>
+          </w:p>
+        </w:tc>
+      </w:tr>
+      <w:tr>
+        <w:trPr>
+          <w:trHeight w:val="311" w:hRule="atLeast"/>
+        </w:trPr>
+        <w:tc>
+          <w:tcPr>
+            <w:tcW w:w="3958" w:type="dxa"/>
+            <w:tcBorders/>
+            <w:vAlign w:val="bottom"/>
+          </w:tcPr>
+          <w:p>
+            <w:pPr>
+              <w:pStyle w:val="TableContents"/>
+              <w:widowControl w:val="false"/>
+              <w:bidi w:val="0"/>
+              <w:jc w:val="left"/>
+              <w:rPr/>
+            </w:pPr>
+            <w:r>
+              <w:rPr/>
+              <w:t>2024 low-income population</w:t>
+            </w:r>
+          </w:p>
+        </w:tc>
+        <w:tc>
+          <w:tcPr>
+            <w:tcW w:w="1349" w:type="dxa"/>
+            <w:tcBorders/>
+            <w:vAlign w:val="bottom"/>
+          </w:tcPr>
+          <w:p>
+            <w:pPr>
+              <w:pStyle w:val="TableContents"/>
+              <w:widowControl w:val="false"/>
+              <w:suppressLineNumbers/>
+              <w:bidi w:val="0"/>
+              <w:jc w:val="left"/>
+              <w:rPr/>
+            </w:pPr>
+            <w:r>
+              <w:rPr/>
+              <w:t>660</w:t>
+            </w:r>
+          </w:p>
+        </w:tc>
+        <w:tc>
+          <w:tcPr>
+            <w:tcW w:w="1258" w:type="dxa"/>
+            <w:tcBorders/>
+            <w:vAlign w:val="bottom"/>
+          </w:tcPr>
+          <w:p>
+            <w:pPr>
+              <w:pStyle w:val="TableContents"/>
+              <w:widowControl w:val="false"/>
+              <w:suppressLineNumbers/>
+              <w:bidi w:val="0"/>
+              <w:jc w:val="left"/>
+              <w:rPr/>
+            </w:pPr>
+            <w:r>
+              <w:rPr/>
+            </w:r>
+          </w:p>
+        </w:tc>
+      </w:tr>
+      <w:tr>
+        <w:trPr>
+          <w:trHeight w:val="311" w:hRule="atLeast"/>
+        </w:trPr>
+        <w:tc>
+          <w:tcPr>
+            <w:tcW w:w="3958" w:type="dxa"/>
+            <w:tcBorders/>
+            <w:vAlign w:val="bottom"/>
+          </w:tcPr>
+          <w:p>
+            <w:pPr>
+              <w:pStyle w:val="TableContents"/>
+              <w:widowControl w:val="false"/>
+              <w:bidi w:val="0"/>
+              <w:jc w:val="left"/>
+              <w:rPr/>
+            </w:pPr>
+            <w:r>
+              <w:rPr/>
+              <w:t>Scenario A low-income out movers</w:t>
+            </w:r>
+          </w:p>
+        </w:tc>
+        <w:tc>
+          <w:tcPr>
+            <w:tcW w:w="1349" w:type="dxa"/>
+            <w:tcBorders/>
+            <w:vAlign w:val="bottom"/>
+          </w:tcPr>
+          <w:p>
+            <w:pPr>
+              <w:pStyle w:val="TableContents"/>
+              <w:widowControl w:val="false"/>
+              <w:suppressLineNumbers/>
+              <w:bidi w:val="0"/>
+              <w:jc w:val="left"/>
+              <w:rPr/>
+            </w:pPr>
+            <w:r>
+              <w:rPr/>
+              <w:t>440</w:t>
+            </w:r>
+          </w:p>
+        </w:tc>
+        <w:tc>
+          <w:tcPr>
+            <w:tcW w:w="1258" w:type="dxa"/>
+            <w:tcBorders/>
+            <w:vAlign w:val="bottom"/>
+          </w:tcPr>
+          <w:p>
+            <w:pPr>
+              <w:pStyle w:val="TableContents"/>
+              <w:widowControl w:val="false"/>
+              <w:suppressLineNumbers/>
+              <w:bidi w:val="0"/>
+              <w:jc w:val="left"/>
+              <w:rPr/>
+            </w:pPr>
+            <w:r>
+              <w:rPr/>
+              <w:t>66.7%</w:t>
+            </w:r>
+          </w:p>
+        </w:tc>
+      </w:tr>
+      <w:tr>
+        <w:trPr>
+          <w:trHeight w:val="311" w:hRule="atLeast"/>
+        </w:trPr>
+        <w:tc>
+          <w:tcPr>
+            <w:tcW w:w="3958" w:type="dxa"/>
+            <w:tcBorders/>
+            <w:vAlign w:val="bottom"/>
+          </w:tcPr>
+          <w:p>
+            <w:pPr>
+              <w:pStyle w:val="TableContents"/>
+              <w:widowControl w:val="false"/>
+              <w:bidi w:val="0"/>
+              <w:jc w:val="left"/>
+              <w:rPr/>
+            </w:pPr>
+            <w:r>
+              <w:rPr/>
+              <w:t>Scenario B low-Income out movers</w:t>
+            </w:r>
+          </w:p>
+        </w:tc>
+        <w:tc>
+          <w:tcPr>
+            <w:tcW w:w="1349" w:type="dxa"/>
+            <w:tcBorders/>
+            <w:vAlign w:val="bottom"/>
+          </w:tcPr>
+          <w:p>
+            <w:pPr>
+              <w:pStyle w:val="TableContents"/>
+              <w:widowControl w:val="false"/>
+              <w:suppressLineNumbers/>
+              <w:bidi w:val="0"/>
+              <w:jc w:val="left"/>
+              <w:rPr/>
+            </w:pPr>
+            <w:r>
+              <w:rPr/>
+              <w:t>470</w:t>
+            </w:r>
+          </w:p>
+        </w:tc>
+        <w:tc>
+          <w:tcPr>
+            <w:tcW w:w="1258" w:type="dxa"/>
+            <w:tcBorders/>
+            <w:vAlign w:val="bottom"/>
+          </w:tcPr>
+          <w:p>
+            <w:pPr>
+              <w:pStyle w:val="TableContents"/>
+              <w:widowControl w:val="false"/>
+              <w:suppressLineNumbers/>
+              <w:bidi w:val="0"/>
+              <w:jc w:val="left"/>
+              <w:rPr/>
+            </w:pPr>
+            <w:r>
+              <w:rPr/>
+              <w:t>71.2%</w:t>
+            </w:r>
+          </w:p>
+        </w:tc>
+      </w:tr>
+    </w:tbl>
+    <w:p>
+      <w:pPr>
+        <w:pStyle w:val="Normal"/>
+        <w:bidi w:val="0"/>
+        <w:jc w:val="left"/>
+        <w:rPr>
+          <w:rFonts w:ascii="Source Serif Pro" w:hAnsi="Source Serif Pro"/>
+          <w:b w:val="false"/>
+          <w:b w:val="false"/>
+          <w:bCs w:val="false"/>
+        </w:rPr>
+      </w:pPr>
+      <w:r>
+        <w:rPr>
+          <w:rFonts w:ascii="Source Serif Pro" w:hAnsi="Source Serif Pro"/>
+          <w:b w:val="false"/>
+          <w:bCs w:val="false"/>
+        </w:rPr>
+      </w:r>
+    </w:p>
     <w:p>
       <w:pPr>
         <w:pStyle w:val="Normal"/>
@@ -1939,6 +2698,311 @@
         </w:rPr>
       </w:r>
     </w:p>
+    <w:tbl>
+      <w:tblPr>
+        <w:tblW w:w="6565" w:type="dxa"/>
+        <w:jc w:val="left"/>
+        <w:tblInd w:w="28" w:type="dxa"/>
+        <w:tblLayout w:type="fixed"/>
+        <w:tblCellMar>
+          <w:top w:w="28" w:type="dxa"/>
+          <w:left w:w="28" w:type="dxa"/>
+          <w:bottom w:w="28" w:type="dxa"/>
+          <w:right w:w="28" w:type="dxa"/>
+        </w:tblCellMar>
+      </w:tblPr>
+      <w:tblGrid>
+        <w:gridCol w:w="3958"/>
+        <w:gridCol w:w="1349"/>
+        <w:gridCol w:w="1258"/>
+      </w:tblGrid>
+      <w:tr>
+        <w:trPr>
+          <w:trHeight w:val="311" w:hRule="atLeast"/>
+        </w:trPr>
+        <w:tc>
+          <w:tcPr>
+            <w:tcW w:w="3958" w:type="dxa"/>
+            <w:tcBorders/>
+            <w:vAlign w:val="bottom"/>
+          </w:tcPr>
+          <w:p>
+            <w:pPr>
+              <w:pStyle w:val="TableContents"/>
+              <w:widowControl w:val="false"/>
+              <w:bidi w:val="0"/>
+              <w:jc w:val="left"/>
+              <w:rPr/>
+            </w:pPr>
+            <w:r>
+              <w:rPr/>
+              <w:t>2024 population</w:t>
+            </w:r>
+          </w:p>
+        </w:tc>
+        <w:tc>
+          <w:tcPr>
+            <w:tcW w:w="1349" w:type="dxa"/>
+            <w:tcBorders/>
+            <w:vAlign w:val="bottom"/>
+          </w:tcPr>
+          <w:p>
+            <w:pPr>
+              <w:pStyle w:val="TableContents"/>
+              <w:widowControl w:val="false"/>
+              <w:suppressLineNumbers/>
+              <w:bidi w:val="0"/>
+              <w:jc w:val="left"/>
+              <w:rPr/>
+            </w:pPr>
+            <w:r>
+              <w:rPr/>
+              <w:t>25250</w:t>
+            </w:r>
+          </w:p>
+        </w:tc>
+        <w:tc>
+          <w:tcPr>
+            <w:tcW w:w="1258" w:type="dxa"/>
+            <w:tcBorders/>
+            <w:vAlign w:val="bottom"/>
+          </w:tcPr>
+          <w:p>
+            <w:pPr>
+              <w:pStyle w:val="TableContents"/>
+              <w:widowControl w:val="false"/>
+              <w:suppressLineNumbers/>
+              <w:bidi w:val="0"/>
+              <w:jc w:val="left"/>
+              <w:rPr/>
+            </w:pPr>
+            <w:r>
+              <w:rPr/>
+            </w:r>
+          </w:p>
+        </w:tc>
+      </w:tr>
+      <w:tr>
+        <w:trPr>
+          <w:trHeight w:val="311" w:hRule="atLeast"/>
+        </w:trPr>
+        <w:tc>
+          <w:tcPr>
+            <w:tcW w:w="3958" w:type="dxa"/>
+            <w:tcBorders/>
+            <w:vAlign w:val="bottom"/>
+          </w:tcPr>
+          <w:p>
+            <w:pPr>
+              <w:pStyle w:val="TableContents"/>
+              <w:widowControl w:val="false"/>
+              <w:bidi w:val="0"/>
+              <w:jc w:val="left"/>
+              <w:rPr/>
+            </w:pPr>
+            <w:r>
+              <w:rPr/>
+              <w:t>2024 low-income population</w:t>
+            </w:r>
+          </w:p>
+        </w:tc>
+        <w:tc>
+          <w:tcPr>
+            <w:tcW w:w="1349" w:type="dxa"/>
+            <w:tcBorders/>
+            <w:vAlign w:val="bottom"/>
+          </w:tcPr>
+          <w:p>
+            <w:pPr>
+              <w:pStyle w:val="TableContents"/>
+              <w:widowControl w:val="false"/>
+              <w:suppressLineNumbers/>
+              <w:bidi w:val="0"/>
+              <w:jc w:val="left"/>
+              <w:rPr/>
+            </w:pPr>
+            <w:r>
+              <w:rPr/>
+              <w:t>3140</w:t>
+            </w:r>
+          </w:p>
+        </w:tc>
+        <w:tc>
+          <w:tcPr>
+            <w:tcW w:w="1258" w:type="dxa"/>
+            <w:tcBorders/>
+            <w:vAlign w:val="bottom"/>
+          </w:tcPr>
+          <w:p>
+            <w:pPr>
+              <w:pStyle w:val="TableContents"/>
+              <w:widowControl w:val="false"/>
+              <w:suppressLineNumbers/>
+              <w:bidi w:val="0"/>
+              <w:jc w:val="left"/>
+              <w:rPr/>
+            </w:pPr>
+            <w:r>
+              <w:rPr/>
+            </w:r>
+          </w:p>
+        </w:tc>
+      </w:tr>
+      <w:tr>
+        <w:trPr>
+          <w:trHeight w:val="311" w:hRule="atLeast"/>
+        </w:trPr>
+        <w:tc>
+          <w:tcPr>
+            <w:tcW w:w="3958" w:type="dxa"/>
+            <w:tcBorders/>
+            <w:vAlign w:val="bottom"/>
+          </w:tcPr>
+          <w:p>
+            <w:pPr>
+              <w:pStyle w:val="TableContents"/>
+              <w:widowControl w:val="false"/>
+              <w:bidi w:val="0"/>
+              <w:jc w:val="left"/>
+              <w:rPr/>
+            </w:pPr>
+            <w:r>
+              <w:rPr/>
+              <w:t>Scenario A low-income out movers</w:t>
+            </w:r>
+          </w:p>
+        </w:tc>
+        <w:tc>
+          <w:tcPr>
+            <w:tcW w:w="1349" w:type="dxa"/>
+            <w:tcBorders/>
+            <w:vAlign w:val="bottom"/>
+          </w:tcPr>
+          <w:p>
+            <w:pPr>
+              <w:pStyle w:val="TableContents"/>
+              <w:widowControl w:val="false"/>
+              <w:suppressLineNumbers/>
+              <w:bidi w:val="0"/>
+              <w:jc w:val="left"/>
+              <w:rPr/>
+            </w:pPr>
+            <w:r>
+              <w:rPr/>
+              <w:t>2590</w:t>
+            </w:r>
+          </w:p>
+        </w:tc>
+        <w:tc>
+          <w:tcPr>
+            <w:tcW w:w="1258" w:type="dxa"/>
+            <w:tcBorders/>
+            <w:vAlign w:val="bottom"/>
+          </w:tcPr>
+          <w:p>
+            <w:pPr>
+              <w:pStyle w:val="TableContents"/>
+              <w:widowControl w:val="false"/>
+              <w:suppressLineNumbers/>
+              <w:bidi w:val="0"/>
+              <w:jc w:val="left"/>
+              <w:rPr/>
+            </w:pPr>
+            <w:r>
+              <w:rPr/>
+              <w:t>82.5%</w:t>
+            </w:r>
+          </w:p>
+        </w:tc>
+      </w:tr>
+      <w:tr>
+        <w:trPr>
+          <w:trHeight w:val="311" w:hRule="atLeast"/>
+        </w:trPr>
+        <w:tc>
+          <w:tcPr>
+            <w:tcW w:w="3958" w:type="dxa"/>
+            <w:tcBorders/>
+            <w:vAlign w:val="bottom"/>
+          </w:tcPr>
+          <w:p>
+            <w:pPr>
+              <w:pStyle w:val="TableContents"/>
+              <w:widowControl w:val="false"/>
+              <w:bidi w:val="0"/>
+              <w:jc w:val="left"/>
+              <w:rPr/>
+            </w:pPr>
+            <w:r>
+              <w:rPr/>
+              <w:t>Scenario B low-Income out movers</w:t>
+            </w:r>
+          </w:p>
+        </w:tc>
+        <w:tc>
+          <w:tcPr>
+            <w:tcW w:w="1349" w:type="dxa"/>
+            <w:tcBorders/>
+            <w:vAlign w:val="bottom"/>
+          </w:tcPr>
+          <w:p>
+            <w:pPr>
+              <w:pStyle w:val="TableContents"/>
+              <w:widowControl w:val="false"/>
+              <w:suppressLineNumbers/>
+              <w:bidi w:val="0"/>
+              <w:jc w:val="left"/>
+              <w:rPr/>
+            </w:pPr>
+            <w:r>
+              <w:rPr/>
+              <w:t>2520</w:t>
+            </w:r>
+          </w:p>
+        </w:tc>
+        <w:tc>
+          <w:tcPr>
+            <w:tcW w:w="1258" w:type="dxa"/>
+            <w:tcBorders/>
+            <w:vAlign w:val="bottom"/>
+          </w:tcPr>
+          <w:p>
+            <w:pPr>
+              <w:pStyle w:val="TableContents"/>
+              <w:widowControl w:val="false"/>
+              <w:suppressLineNumbers/>
+              <w:bidi w:val="0"/>
+              <w:jc w:val="left"/>
+              <w:rPr/>
+            </w:pPr>
+            <w:r>
+              <w:rPr/>
+              <w:t>80.2%</w:t>
+            </w:r>
+          </w:p>
+        </w:tc>
+      </w:tr>
+    </w:tbl>
+    <w:p>
+      <w:pPr>
+        <w:pStyle w:val="Normal"/>
+        <w:bidi w:val="0"/>
+        <w:jc w:val="left"/>
+        <w:rPr>
+          <w:rFonts w:ascii="Source Serif Pro" w:hAnsi="Source Serif Pro"/>
+          <w:b w:val="false"/>
+          <w:b w:val="false"/>
+          <w:bCs w:val="false"/>
+        </w:rPr>
+      </w:pPr>
+      <w:r>
+        <w:rPr>
+          <w:rFonts w:ascii="Source Serif Pro" w:hAnsi="Source Serif Pro"/>
+          <w:b w:val="false"/>
+          <w:bCs w:val="false"/>
+        </w:rPr>
+      </w:r>
+    </w:p>
     <w:p>
       <w:pPr>
         <w:pStyle w:val="Normal"/>
@@ -2014,21 +3078,322 @@
         <w:bidi w:val="0"/>
         <w:jc w:val="left"/>
         <w:rPr>
-          <w:rFonts w:ascii="TradeGothic LT Bold" w:hAnsi="TradeGothic LT Bold"/>
-          <w:b w:val="false"/>
-          <w:b w:val="false"/>
-          <w:bCs w:val="false"/>
-          <w:sz w:val="32"/>
-          <w:szCs w:val="32"/>
-        </w:rPr>
-      </w:pPr>
-      <w:r>
-        <w:rPr>
-          <w:rFonts w:ascii="TradeGothic LT Bold" w:hAnsi="TradeGothic LT Bold"/>
-          <w:b w:val="false"/>
-          <w:bCs w:val="false"/>
-          <w:sz w:val="32"/>
-          <w:szCs w:val="32"/>
+          <w:rFonts w:ascii="Source Serif Pro" w:hAnsi="Source Serif Pro"/>
+          <w:b w:val="false"/>
+          <w:b w:val="false"/>
+          <w:bCs w:val="false"/>
+        </w:rPr>
+      </w:pPr>
+      <w:r>
+        <w:rPr>
+          <w:rFonts w:ascii="Source Serif Pro" w:hAnsi="Source Serif Pro"/>
+          <w:b w:val="false"/>
+          <w:bCs w:val="false"/>
+        </w:rPr>
+      </w:r>
+    </w:p>
+    <w:tbl>
+      <w:tblPr>
+        <w:tblW w:w="6565" w:type="dxa"/>
+        <w:jc w:val="left"/>
+        <w:tblInd w:w="28" w:type="dxa"/>
+        <w:tblLayout w:type="fixed"/>
+        <w:tblCellMar>
+          <w:top w:w="28" w:type="dxa"/>
+          <w:left w:w="28" w:type="dxa"/>
+          <w:bottom w:w="28" w:type="dxa"/>
+          <w:right w:w="28" w:type="dxa"/>
+        </w:tblCellMar>
+      </w:tblPr>
+      <w:tblGrid>
+        <w:gridCol w:w="3958"/>
+        <w:gridCol w:w="1349"/>
+        <w:gridCol w:w="1258"/>
+      </w:tblGrid>
+      <w:tr>
+        <w:trPr>
+          <w:trHeight w:val="311" w:hRule="atLeast"/>
+        </w:trPr>
+        <w:tc>
+          <w:tcPr>
+            <w:tcW w:w="3958" w:type="dxa"/>
+            <w:tcBorders/>
+            <w:vAlign w:val="bottom"/>
+          </w:tcPr>
+          <w:p>
+            <w:pPr>
+              <w:pStyle w:val="TableContents"/>
+              <w:widowControl w:val="false"/>
+              <w:bidi w:val="0"/>
+              <w:jc w:val="left"/>
+              <w:rPr/>
+            </w:pPr>
+            <w:r>
+              <w:rPr/>
+              <w:t>2024 population</w:t>
+            </w:r>
+          </w:p>
+        </w:tc>
+        <w:tc>
+          <w:tcPr>
+            <w:tcW w:w="1349" w:type="dxa"/>
+            <w:tcBorders/>
+            <w:vAlign w:val="bottom"/>
+          </w:tcPr>
+          <w:p>
+            <w:pPr>
+              <w:pStyle w:val="TableContents"/>
+              <w:widowControl w:val="false"/>
+              <w:suppressLineNumbers/>
+              <w:bidi w:val="0"/>
+              <w:jc w:val="left"/>
+              <w:rPr/>
+            </w:pPr>
+            <w:r>
+              <w:rPr/>
+              <w:t>2720</w:t>
+            </w:r>
+          </w:p>
+        </w:tc>
+        <w:tc>
+          <w:tcPr>
+            <w:tcW w:w="1258" w:type="dxa"/>
+            <w:tcBorders/>
+            <w:vAlign w:val="bottom"/>
+          </w:tcPr>
+          <w:p>
+            <w:pPr>
+              <w:pStyle w:val="TableContents"/>
+              <w:widowControl w:val="false"/>
+              <w:suppressLineNumbers/>
+              <w:bidi w:val="0"/>
+              <w:jc w:val="left"/>
+              <w:rPr/>
+            </w:pPr>
+            <w:r>
+              <w:rPr/>
+            </w:r>
+          </w:p>
+        </w:tc>
+      </w:tr>
+      <w:tr>
+        <w:trPr>
+          <w:trHeight w:val="311" w:hRule="atLeast"/>
+        </w:trPr>
+        <w:tc>
+          <w:tcPr>
+            <w:tcW w:w="3958" w:type="dxa"/>
+            <w:tcBorders/>
+            <w:vAlign w:val="bottom"/>
+          </w:tcPr>
+          <w:p>
+            <w:pPr>
+              <w:pStyle w:val="TableContents"/>
+              <w:widowControl w:val="false"/>
+              <w:bidi w:val="0"/>
+              <w:jc w:val="left"/>
+              <w:rPr/>
+            </w:pPr>
+            <w:r>
+              <w:rPr/>
+              <w:t>2024 low-income population</w:t>
+            </w:r>
+          </w:p>
+        </w:tc>
+        <w:tc>
+          <w:tcPr>
+            <w:tcW w:w="1349" w:type="dxa"/>
+            <w:tcBorders/>
+            <w:vAlign w:val="bottom"/>
+          </w:tcPr>
+          <w:p>
+            <w:pPr>
+              <w:pStyle w:val="TableContents"/>
+              <w:widowControl w:val="false"/>
+              <w:suppressLineNumbers/>
+              <w:bidi w:val="0"/>
+              <w:jc w:val="left"/>
+              <w:rPr/>
+            </w:pPr>
+            <w:r>
+              <w:rPr/>
+              <w:t>420</w:t>
+            </w:r>
+          </w:p>
+        </w:tc>
+        <w:tc>
+          <w:tcPr>
+            <w:tcW w:w="1258" w:type="dxa"/>
+            <w:tcBorders/>
+            <w:vAlign w:val="bottom"/>
+          </w:tcPr>
+          <w:p>
+            <w:pPr>
+              <w:pStyle w:val="TableContents"/>
+              <w:widowControl w:val="false"/>
+              <w:suppressLineNumbers/>
+              <w:bidi w:val="0"/>
+              <w:jc w:val="left"/>
+              <w:rPr/>
+            </w:pPr>
+            <w:r>
+              <w:rPr/>
+            </w:r>
+          </w:p>
+        </w:tc>
+      </w:tr>
+      <w:tr>
+        <w:trPr>
+          <w:trHeight w:val="311" w:hRule="atLeast"/>
+        </w:trPr>
+        <w:tc>
+          <w:tcPr>
+            <w:tcW w:w="3958" w:type="dxa"/>
+            <w:tcBorders/>
+            <w:vAlign w:val="bottom"/>
+          </w:tcPr>
+          <w:p>
+            <w:pPr>
+              <w:pStyle w:val="TableContents"/>
+              <w:widowControl w:val="false"/>
+              <w:bidi w:val="0"/>
+              <w:jc w:val="left"/>
+              <w:rPr/>
+            </w:pPr>
+            <w:r>
+              <w:rPr/>
+              <w:t>Scenario A low-income out movers</w:t>
+            </w:r>
+          </w:p>
+        </w:tc>
+        <w:tc>
+          <w:tcPr>
+            <w:tcW w:w="1349" w:type="dxa"/>
+            <w:tcBorders/>
+            <w:vAlign w:val="bottom"/>
+          </w:tcPr>
+          <w:p>
+            <w:pPr>
+              <w:pStyle w:val="TableContents"/>
+              <w:widowControl w:val="false"/>
+              <w:suppressLineNumbers/>
+              <w:bidi w:val="0"/>
+              <w:jc w:val="left"/>
+              <w:rPr/>
+            </w:pPr>
+            <w:r>
+              <w:rPr/>
+              <w:t>380</w:t>
+            </w:r>
+          </w:p>
+        </w:tc>
+        <w:tc>
+          <w:tcPr>
+            <w:tcW w:w="1258" w:type="dxa"/>
+            <w:tcBorders/>
+            <w:vAlign w:val="bottom"/>
+          </w:tcPr>
+          <w:p>
+            <w:pPr>
+              <w:pStyle w:val="TableContents"/>
+              <w:widowControl w:val="false"/>
+              <w:suppressLineNumbers/>
+              <w:bidi w:val="0"/>
+              <w:jc w:val="left"/>
+              <w:rPr/>
+            </w:pPr>
+            <w:r>
+              <w:rPr/>
+              <w:t>90.5%</w:t>
+            </w:r>
+          </w:p>
+        </w:tc>
+      </w:tr>
+      <w:tr>
+        <w:trPr>
+          <w:trHeight w:val="311" w:hRule="atLeast"/>
+        </w:trPr>
+        <w:tc>
+          <w:tcPr>
+            <w:tcW w:w="3958" w:type="dxa"/>
+            <w:tcBorders/>
+            <w:vAlign w:val="bottom"/>
+          </w:tcPr>
+          <w:p>
+            <w:pPr>
+              <w:pStyle w:val="TableContents"/>
+              <w:widowControl w:val="false"/>
+              <w:bidi w:val="0"/>
+              <w:jc w:val="left"/>
+              <w:rPr/>
+            </w:pPr>
+            <w:r>
+              <w:rPr/>
+              <w:t>Scenario B low-Income out movers</w:t>
+            </w:r>
+          </w:p>
+        </w:tc>
+        <w:tc>
+          <w:tcPr>
+            <w:tcW w:w="1349" w:type="dxa"/>
+            <w:tcBorders/>
+            <w:vAlign w:val="bottom"/>
+          </w:tcPr>
+          <w:p>
+            <w:pPr>
+              <w:pStyle w:val="TableContents"/>
+              <w:widowControl w:val="false"/>
+              <w:suppressLineNumbers/>
+              <w:bidi w:val="0"/>
+              <w:jc w:val="left"/>
+              <w:rPr/>
+            </w:pPr>
+            <w:r>
+              <w:rPr/>
+              <w:t>350</w:t>
+            </w:r>
+          </w:p>
+        </w:tc>
+        <w:tc>
+          <w:tcPr>
+            <w:tcW w:w="1258" w:type="dxa"/>
+            <w:tcBorders/>
+            <w:vAlign w:val="bottom"/>
+          </w:tcPr>
+          <w:p>
+            <w:pPr>
+              <w:pStyle w:val="TableContents"/>
+              <w:widowControl w:val="false"/>
+              <w:suppressLineNumbers/>
+              <w:bidi w:val="0"/>
+              <w:jc w:val="left"/>
+              <w:rPr/>
+            </w:pPr>
+            <w:r>
+              <w:rPr/>
+              <w:t>83.3%</w:t>
+            </w:r>
+          </w:p>
+        </w:tc>
+      </w:tr>
+    </w:tbl>
+    <w:p>
+      <w:pPr>
+        <w:pStyle w:val="Normal"/>
+        <w:bidi w:val="0"/>
+        <w:jc w:val="left"/>
+        <w:rPr>
+          <w:rFonts w:ascii="Source Serif Pro" w:hAnsi="Source Serif Pro"/>
+          <w:b w:val="false"/>
+          <w:b w:val="false"/>
+          <w:bCs w:val="false"/>
+        </w:rPr>
+      </w:pPr>
+      <w:r>
+        <w:rPr>
+          <w:rFonts w:ascii="Source Serif Pro" w:hAnsi="Source Serif Pro"/>
+          <w:b w:val="false"/>
+          <w:bCs w:val="false"/>
         </w:rPr>
       </w:r>
     </w:p>
@@ -2087,6 +3452,45 @@
 </w:document>
 </file>
 
+<file path=word/comments.xml><?xml version="1.0" encoding="utf-8"?>
+<w:comments xmlns:o="urn:schemas-microsoft-com:office:office" xmlns:r="http://schemas.openxmlformats.org/officeDocument/2006/relationships" xmlns:v="urn:schemas-microsoft-com:vml" xmlns:w="http://schemas.openxmlformats.org/wordprocessingml/2006/main" xmlns:w10="urn:schemas-microsoft-com:office:word" xmlns:wp="http://schemas.openxmlformats.org/drawingml/2006/wordprocessingDrawing" xmlns:wps="http://schemas.microsoft.com/office/word/2010/wordprocessingShape" xmlns:wpg="http://schemas.microsoft.com/office/word/2010/wordprocessingGroup" xmlns:mc="http://schemas.openxmlformats.org/markup-compatibility/2006" xmlns:wp14="http://schemas.microsoft.com/office/word/2010/wordprocessingDrawing" xmlns:w14="http://schemas.microsoft.com/office/word/2010/wordml" xmlns:w15="http://schemas.microsoft.com/office/word/2012/wordml" mc:Ignorable="w14 wp14 w15">
+  <w:comment w:id="0" w:author="Jeff Allen" w:date="2025-11-20T11:06:39Z" w:initials="JA">
+    <w:p>
+      <w:r>
+        <w:rPr>
+          <w:rFonts w:ascii="Liberation Serif" w:hAnsi="Liberation Serif" w:eastAsia="Noto Serif CJK SC" w:cs="Lohit Devanagari"/>
+          <w:b w:val="false"/>
+          <w:bCs w:val="false"/>
+          <w:i w:val="false"/>
+          <w:iCs w:val="false"/>
+          <w:caps w:val="false"/>
+          <w:smallCaps w:val="false"/>
+          <w:strike w:val="false"/>
+          <w:dstrike w:val="false"/>
+          <w:outline w:val="false"/>
+          <w:shadow w:val="false"/>
+          <w:emboss w:val="false"/>
+          <w:imprint w:val="false"/>
+          <w:color w:val="auto"/>
+          <w:spacing w:val="0"/>
+          <w:w w:val="100"/>
+          <w:kern w:val="2"/>
+          <w:position w:val="0"/>
+          <w:sz w:val="20"/>
+          <w:sz w:val="20"/>
+          <w:szCs w:val="24"/>
+          <w:u w:val="none"/>
+          <w:vertAlign w:val="baseline"/>
+          <w:em w:val="none"/>
+          <w:lang w:val="en-US" w:eastAsia="zh-CN" w:bidi="hi-IN"/>
+        </w:rPr>
+        <w:t>I’m writing results up for this section in separate piece - will share in a week or two</w:t>
+      </w:r>
+    </w:p>
+  </w:comment>
+</w:comments>
+</file>
+
 <file path=word/numbering.xml><?xml version="1.0" encoding="utf-8"?>
 <w:numbering xmlns:w="http://schemas.openxmlformats.org/wordprocessingml/2006/main" xmlns:o="urn:schemas-microsoft-com:office:office" xmlns:r="http://schemas.openxmlformats.org/officeDocument/2006/relationships" xmlns:v="urn:schemas-microsoft-com:vml" xmlns:mc="http://schemas.openxmlformats.org/markup-compatibility/2006" xmlns:w14="http://schemas.microsoft.com/office/word/2010/wordml" mc:Ignorable="w14">
   <w:abstractNum w:abstractNumId="1">
@@ -2346,6 +3750,143 @@
     </w:lvl>
   </w:abstractNum>
   <w:abstractNum w:abstractNumId="3">
+    <w:lvl w:ilvl="0">
+      <w:start w:val="1"/>
+      <w:numFmt w:val="bullet"/>
+      <w:lvlText w:val=""/>
+      <w:lvlJc w:val="left"/>
+      <w:pPr>
+        <w:tabs>
+          <w:tab w:val="num" w:pos="720"/>
+        </w:tabs>
+        <w:ind w:left="720" w:hanging="360"/>
+      </w:pPr>
+      <w:rPr>
+        <w:rFonts w:ascii="Symbol" w:hAnsi="Symbol" w:cs="Symbol" w:hint="default"/>
+      </w:rPr>
+    </w:lvl>
+    <w:lvl w:ilvl="1">
+      <w:start w:val="1"/>
+      <w:numFmt w:val="bullet"/>
+      <w:lvlText w:val="◦"/>
+      <w:lvlJc w:val="left"/>
+      <w:pPr>
+        <w:tabs>
+          <w:tab w:val="num" w:pos="1080"/>
+        </w:tabs>
+        <w:ind w:left="1080" w:hanging="360"/>
+      </w:pPr>
+      <w:rPr>
+        <w:rFonts w:ascii="OpenSymbol" w:hAnsi="OpenSymbol" w:cs="OpenSymbol" w:hint="default"/>
+      </w:rPr>
+    </w:lvl>
+    <w:lvl w:ilvl="2">
+      <w:start w:val="1"/>
+      <w:numFmt w:val="bullet"/>
+      <w:lvlText w:val="▪"/>
+      <w:lvlJc w:val="left"/>
+      <w:pPr>
+        <w:tabs>
+          <w:tab w:val="num" w:pos="1440"/>
+        </w:tabs>
+        <w:ind w:left="1440" w:hanging="360"/>
+      </w:pPr>
+      <w:rPr>
+        <w:rFonts w:ascii="OpenSymbol" w:hAnsi="OpenSymbol" w:cs="OpenSymbol" w:hint="default"/>
+      </w:rPr>
+    </w:lvl>
+    <w:lvl w:ilvl="3">
+      <w:start w:val="1"/>
+      <w:numFmt w:val="bullet"/>
+      <w:lvlText w:val=""/>
+      <w:lvlJc w:val="left"/>
+      <w:pPr>
+        <w:tabs>
+          <w:tab w:val="num" w:pos="1800"/>
+        </w:tabs>
+        <w:ind w:left="1800" w:hanging="360"/>
+      </w:pPr>
+      <w:rPr>
+        <w:rFonts w:ascii="Symbol" w:hAnsi="Symbol" w:cs="Symbol" w:hint="default"/>
+      </w:rPr>
+    </w:lvl>
+    <w:lvl w:ilvl="4">
+      <w:start w:val="1"/>
+      <w:numFmt w:val="bullet"/>
+      <w:lvlText w:val="◦"/>
+      <w:lvlJc w:val="left"/>
+      <w:pPr>
+        <w:tabs>
+          <w:tab w:val="num" w:pos="2160"/>
+        </w:tabs>
+        <w:ind w:left="2160" w:hanging="360"/>
+      </w:pPr>
+      <w:rPr>
+        <w:rFonts w:ascii="OpenSymbol" w:hAnsi="OpenSymbol" w:cs="OpenSymbol" w:hint="default"/>
+      </w:rPr>
+    </w:lvl>
+    <w:lvl w:ilvl="5">
+      <w:start w:val="1"/>
+      <w:numFmt w:val="bullet"/>
+      <w:lvlText w:val="▪"/>
+      <w:lvlJc w:val="left"/>
+      <w:pPr>
+        <w:tabs>
+          <w:tab w:val="num" w:pos="2520"/>
+        </w:tabs>
+        <w:ind w:left="2520" w:hanging="360"/>
+      </w:pPr>
+      <w:rPr>
+        <w:rFonts w:ascii="OpenSymbol" w:hAnsi="OpenSymbol" w:cs="OpenSymbol" w:hint="default"/>
+      </w:rPr>
+    </w:lvl>
+    <w:lvl w:ilvl="6">
+      <w:start w:val="1"/>
+      <w:numFmt w:val="bullet"/>
+      <w:lvlText w:val=""/>
+      <w:lvlJc w:val="left"/>
+      <w:pPr>
+        <w:tabs>
+          <w:tab w:val="num" w:pos="2880"/>
+        </w:tabs>
+        <w:ind w:left="2880" w:hanging="360"/>
+      </w:pPr>
+      <w:rPr>
+        <w:rFonts w:ascii="Symbol" w:hAnsi="Symbol" w:cs="Symbol" w:hint="default"/>
+      </w:rPr>
+    </w:lvl>
+    <w:lvl w:ilvl="7">
+      <w:start w:val="1"/>
+      <w:numFmt w:val="bullet"/>
+      <w:lvlText w:val="◦"/>
+      <w:lvlJc w:val="left"/>
+      <w:pPr>
+        <w:tabs>
+          <w:tab w:val="num" w:pos="3240"/>
+        </w:tabs>
+        <w:ind w:left="3240" w:hanging="360"/>
+      </w:pPr>
+      <w:rPr>
+        <w:rFonts w:ascii="OpenSymbol" w:hAnsi="OpenSymbol" w:cs="OpenSymbol" w:hint="default"/>
+      </w:rPr>
+    </w:lvl>
+    <w:lvl w:ilvl="8">
+      <w:start w:val="1"/>
+      <w:numFmt w:val="bullet"/>
+      <w:lvlText w:val="▪"/>
+      <w:lvlJc w:val="left"/>
+      <w:pPr>
+        <w:tabs>
+          <w:tab w:val="num" w:pos="3600"/>
+        </w:tabs>
+        <w:ind w:left="3600" w:hanging="360"/>
+      </w:pPr>
+      <w:rPr>
+        <w:rFonts w:ascii="OpenSymbol" w:hAnsi="OpenSymbol" w:cs="OpenSymbol" w:hint="default"/>
+      </w:rPr>
+    </w:lvl>
+  </w:abstractNum>
+  <w:abstractNum w:abstractNumId="4">
     <w:lvl w:ilvl="0">
       <w:start w:val="1"/>
       <w:numFmt w:val="none"/>
@@ -2472,6 +4013,9 @@
   </w:num>
   <w:num w:numId="3">
     <w:abstractNumId w:val="3"/>
+  </w:num>
+  <w:num w:numId="4">
+    <w:abstractNumId w:val="4"/>
   </w:num>
 </w:numbering>
 </file>

</xml_diff>